<commit_message>
Dodana PFS i CRUD funkcionalnost za predmete. //TODO:CRUD i PFS za ocjene.
</commit_message>
<xml_diff>
--- a/taskovi.docx
+++ b/taskovi.docx
@@ -51,6 +51,9 @@
       <w:r>
         <w:t>-preduuugoooo</w:t>
       </w:r>
+      <w:r>
+        <w:t xml:space="preserve">     //-commit</w:t>
+      </w:r>
     </w:p>
     <w:p>
       <w:r>
@@ -150,152 +153,347 @@
         <w:rPr>
           <w:b/>
         </w:rPr>
-        <w:t>DON</w:t>
+        <w:t>DONE</w:t>
+      </w:r>
+      <w:r>
+        <w:t xml:space="preserve"> </w:t>
+      </w:r>
+      <w:r>
+        <w:t>-</w:t>
+      </w:r>
+      <w:r>
+        <w:t>-----/++</w:t>
+      </w:r>
+      <w:r>
+        <w:t>+</w:t>
+      </w:r>
+      <w:r>
+        <w:t>+</w:t>
+      </w:r>
+      <w:r>
+        <w:t>+</w:t>
+      </w:r>
+    </w:p>
+    <w:p>
+      <w:r>
+        <w:t>-rad sa rolama-Ucenik(u)</w:t>
+      </w:r>
+      <w:r>
+        <w:t>-</w:t>
+      </w:r>
+      <w:r>
+        <w:rPr>
+          <w:b/>
+        </w:rPr>
+        <w:t xml:space="preserve"> </w:t>
+      </w:r>
+      <w:r>
+        <w:rPr>
+          <w:b/>
+        </w:rPr>
+        <w:t>DONE</w:t>
+      </w:r>
+    </w:p>
+    <w:p>
+      <w:r>
+        <w:t>-rad sa rolama-Roditelj(R)</w:t>
+      </w:r>
+      <w:r>
+        <w:t>-</w:t>
+      </w:r>
+      <w:r>
+        <w:rPr>
+          <w:b/>
+        </w:rPr>
+        <w:t xml:space="preserve"> </w:t>
+      </w:r>
+      <w:r>
+        <w:rPr>
+          <w:b/>
+        </w:rPr>
+        <w:t>DONE</w:t>
+      </w:r>
+    </w:p>
+    <w:p>
+      <w:r>
+        <w:t>-rijesiti login i logout button</w:t>
+      </w:r>
+      <w:r>
+        <w:t>-</w:t>
+      </w:r>
+      <w:r>
+        <w:rPr>
+          <w:b/>
+        </w:rPr>
+        <w:t xml:space="preserve"> </w:t>
+      </w:r>
+      <w:r>
+        <w:rPr>
+          <w:b/>
+        </w:rPr>
+        <w:t>DONE</w:t>
+      </w:r>
+      <w:r>
+        <w:rPr>
+          <w:b/>
+        </w:rPr>
+        <w:t xml:space="preserve">        </w:t>
+      </w:r>
+      <w:r>
+        <w:t>//-commit</w:t>
+      </w:r>
+    </w:p>
+    <w:p>
+      <w:r>
+        <w:t>-unijeti dodavanje ucenika-U</w:t>
+      </w:r>
+      <w:r>
+        <w:t>-</w:t>
+      </w:r>
+      <w:r>
+        <w:t xml:space="preserve"> </w:t>
+      </w:r>
+      <w:r>
+        <w:rPr>
+          <w:b/>
+        </w:rPr>
+        <w:t>DONE</w:t>
+      </w:r>
+      <w:r>
+        <w:rPr>
+          <w:b/>
+        </w:rPr>
+        <w:t xml:space="preserve">        </w:t>
+      </w:r>
+    </w:p>
+    <w:p>
+      <w:r>
+        <w:t>-CRUD-</w:t>
+      </w:r>
+      <w:r>
+        <w:rPr>
+          <w:b/>
+        </w:rPr>
+        <w:t xml:space="preserve"> </w:t>
+      </w:r>
+      <w:r>
+        <w:rPr>
+          <w:b/>
+        </w:rPr>
+        <w:t>DONE</w:t>
+      </w:r>
+      <w:r>
+        <w:rPr>
+          <w:b/>
+        </w:rPr>
+        <w:t xml:space="preserve">        </w:t>
+      </w:r>
+    </w:p>
+    <w:p>
+      <w:r>
+        <w:t>-PF</w:t>
+      </w:r>
+      <w:r>
+        <w:t>S</w:t>
+      </w:r>
+      <w:r>
+        <w:t>-</w:t>
+      </w:r>
+      <w:r>
+        <w:rPr>
+          <w:b/>
+        </w:rPr>
+        <w:t xml:space="preserve"> </w:t>
+      </w:r>
+      <w:r>
+        <w:rPr>
+          <w:b/>
+        </w:rPr>
+        <w:t>DONE</w:t>
+      </w:r>
+      <w:r>
+        <w:rPr>
+          <w:b/>
+        </w:rPr>
+        <w:t xml:space="preserve">        </w:t>
+      </w:r>
+    </w:p>
+    <w:p>
+      <w:r>
+        <w:t xml:space="preserve">-unijet dodavanje </w:t>
+      </w:r>
+      <w:r>
+        <w:t>p</w:t>
+      </w:r>
+      <w:r>
+        <w:t>redmeta-U</w:t>
+      </w:r>
+      <w:r>
+        <w:t>-</w:t>
+      </w:r>
+      <w:r>
+        <w:rPr>
+          <w:b/>
+        </w:rPr>
+        <w:t xml:space="preserve"> </w:t>
+      </w:r>
+      <w:r>
+        <w:rPr>
+          <w:b/>
+        </w:rPr>
+        <w:t>DONE</w:t>
+      </w:r>
+      <w:r>
+        <w:rPr>
+          <w:b/>
+        </w:rPr>
+        <w:t xml:space="preserve">        </w:t>
+      </w:r>
+    </w:p>
+    <w:p>
+      <w:r>
+        <w:t>-CRUD-</w:t>
+      </w:r>
+      <w:r>
+        <w:rPr>
+          <w:b/>
+        </w:rPr>
+        <w:t xml:space="preserve"> </w:t>
+      </w:r>
+      <w:r>
+        <w:rPr>
+          <w:b/>
+        </w:rPr>
+        <w:t>DONE</w:t>
+      </w:r>
+      <w:r>
+        <w:rPr>
+          <w:b/>
+        </w:rPr>
+        <w:t xml:space="preserve">        </w:t>
+      </w:r>
+    </w:p>
+    <w:p>
+      <w:r>
+        <w:t>-PF</w:t>
+      </w:r>
+      <w:r>
+        <w:t>S</w:t>
+      </w:r>
+      <w:r>
+        <w:t>-</w:t>
+      </w:r>
+      <w:r>
+        <w:rPr>
+          <w:b/>
+        </w:rPr>
+        <w:t xml:space="preserve"> </w:t>
+      </w:r>
+      <w:r>
+        <w:rPr>
+          <w:b/>
+        </w:rPr>
+        <w:t>DONE</w:t>
+      </w:r>
+    </w:p>
+    <w:p>
+      <w:r>
+        <w:t>-unijet dodavanje ocjene-U</w:t>
+      </w:r>
+      <w:r>
+        <w:t>-</w:t>
+      </w:r>
+      <w:r>
+        <w:rPr>
+          <w:b/>
+        </w:rPr>
+        <w:t xml:space="preserve"> </w:t>
+      </w:r>
+      <w:r>
+        <w:rPr>
+          <w:b/>
+        </w:rPr>
+        <w:t>In Progress</w:t>
+      </w:r>
+    </w:p>
+    <w:p>
+      <w:r>
+        <w:t>-CRUD-</w:t>
+      </w:r>
+      <w:r>
+        <w:t>-</w:t>
+      </w:r>
+      <w:r>
+        <w:rPr>
+          <w:b/>
+        </w:rPr>
+        <w:t xml:space="preserve"> </w:t>
+      </w:r>
+      <w:r>
+        <w:rPr>
+          <w:b/>
+        </w:rPr>
+        <w:t>In Progress</w:t>
+      </w:r>
+    </w:p>
+    <w:p>
+      <w:r>
+        <w:t>-PF</w:t>
+      </w:r>
+      <w:r>
+        <w:t>S</w:t>
+      </w:r>
+      <w:r>
+        <w:t>-</w:t>
+      </w:r>
+      <w:r>
+        <w:t>-</w:t>
+      </w:r>
+      <w:r>
+        <w:rPr>
+          <w:b/>
+        </w:rPr>
+        <w:t xml:space="preserve"> </w:t>
+      </w:r>
+      <w:r>
+        <w:rPr>
+          <w:b/>
+        </w:rPr>
+        <w:t>In Progress</w:t>
+      </w:r>
+    </w:p>
+    <w:p>
+      <w:r>
+        <w:t>-mogucnost dodavanja kvizova-U</w:t>
+      </w:r>
+    </w:p>
+    <w:p>
+      <w:r>
+        <w:t>-CRUD-</w:t>
+      </w:r>
+    </w:p>
+    <w:p>
+      <w:r>
+        <w:t>-PF</w:t>
+      </w:r>
+      <w:r>
+        <w:t>S</w:t>
+      </w:r>
+      <w:r>
+        <w:t>-</w:t>
+      </w:r>
+    </w:p>
+    <w:p>
+      <w:r>
+        <w:t>-omogući –PF</w:t>
+      </w:r>
+      <w:r>
+        <w:t>S</w:t>
       </w:r>
       <w:bookmarkStart w:id="0" w:name="_GoBack"/>
       <w:bookmarkEnd w:id="0"/>
       <w:r>
-        <w:rPr>
-          <w:b/>
-        </w:rPr>
-        <w:t>E</w:t>
-      </w:r>
-      <w:r>
-        <w:t xml:space="preserve"> </w:t>
-      </w:r>
-      <w:r>
-        <w:t>-</w:t>
-      </w:r>
-      <w:r>
-        <w:t>-----/++</w:t>
-      </w:r>
-      <w:r>
-        <w:t>+</w:t>
-      </w:r>
-      <w:r>
-        <w:t>+</w:t>
-      </w:r>
-      <w:r>
-        <w:t>+</w:t>
-      </w:r>
-    </w:p>
-    <w:p>
-      <w:r>
-        <w:t>-rad sa rolama-Ucenik(u)</w:t>
-      </w:r>
-      <w:r>
-        <w:t>-</w:t>
-      </w:r>
-      <w:r>
-        <w:rPr>
-          <w:b/>
-        </w:rPr>
-        <w:t xml:space="preserve"> </w:t>
-      </w:r>
-      <w:r>
-        <w:rPr>
-          <w:b/>
-        </w:rPr>
-        <w:t>DONE</w:t>
-      </w:r>
-    </w:p>
-    <w:p>
-      <w:r>
-        <w:t>-rad sa rolama-Roditelj(R)</w:t>
-      </w:r>
-      <w:r>
-        <w:t>-</w:t>
-      </w:r>
-      <w:r>
-        <w:rPr>
-          <w:b/>
-        </w:rPr>
-        <w:t xml:space="preserve"> </w:t>
-      </w:r>
-      <w:r>
-        <w:rPr>
-          <w:b/>
-        </w:rPr>
-        <w:t>DONE</w:t>
-      </w:r>
-    </w:p>
-    <w:p>
-      <w:r>
-        <w:t>-rijesiti login i logout button</w:t>
-      </w:r>
-      <w:r>
-        <w:t>-In progress</w:t>
-      </w:r>
-    </w:p>
-    <w:p>
-      <w:r>
-        <w:t>-unijeti dodavanje ucenika-U</w:t>
-      </w:r>
-    </w:p>
-    <w:p>
-      <w:r>
-        <w:t>-CRUD-</w:t>
-      </w:r>
-    </w:p>
-    <w:p>
-      <w:r>
-        <w:t>-PF-</w:t>
-      </w:r>
-    </w:p>
-    <w:p>
-      <w:r>
-        <w:t xml:space="preserve">-unijet dodavanje </w:t>
-      </w:r>
-      <w:r>
-        <w:t>p</w:t>
-      </w:r>
-      <w:r>
-        <w:t>redmeta-U</w:t>
-      </w:r>
-    </w:p>
-    <w:p>
-      <w:r>
-        <w:t>-CRUD-</w:t>
-      </w:r>
-    </w:p>
-    <w:p>
-      <w:r>
-        <w:t>-PF-</w:t>
-      </w:r>
-    </w:p>
-    <w:p>
-      <w:r>
-        <w:t>-unijet dodavanje ocjene-U</w:t>
-      </w:r>
-    </w:p>
-    <w:p>
-      <w:r>
-        <w:t>-CRUD-</w:t>
-      </w:r>
-    </w:p>
-    <w:p>
-      <w:r>
-        <w:t>-PF-</w:t>
-      </w:r>
-    </w:p>
-    <w:p>
-      <w:r>
-        <w:t>-mogucnost dodavanja kvizova-U</w:t>
-      </w:r>
-    </w:p>
-    <w:p>
-      <w:r>
-        <w:t>-CRUD-</w:t>
-      </w:r>
-    </w:p>
-    <w:p>
-      <w:r>
-        <w:t>-PF-</w:t>
-      </w:r>
-    </w:p>
-    <w:p>
-      <w:r>
-        <w:t>-omogući –PF- za upravljanje korisicima</w:t>
+        <w:t>- za upravljanje korisicima</w:t>
       </w:r>
     </w:p>
     <w:p>

</xml_diff>